<commit_message>
Tentativa de conexão com o web-data-viz
</commit_message>
<xml_diff>
--- a/Documentos/Projeto Individual.docx
+++ b/Documentos/Projeto Individual.docx
@@ -8,7 +8,7 @@
         <w:jc w:val="center"/>
       </w:pPr>
       <w:r>
-        <w:t>Projeto Individual</w:t>
+        <w:t>PROJETO INDIVIDUAL</w:t>
       </w:r>
     </w:p>
     <w:p>
@@ -16,11 +16,9 @@
         <w:spacing w:line="360" w:lineRule="auto"/>
         <w:jc w:val="center"/>
       </w:pPr>
-      <w:proofErr w:type="spellStart"/>
-      <w:r>
-        <w:t>GaleraWatch</w:t>
-      </w:r>
-      <w:proofErr w:type="spellEnd"/>
+      <w:r>
+        <w:t>GALERAWATCH</w:t>
+      </w:r>
     </w:p>
     <w:p>
       <w:pPr>
@@ -64,13 +62,93 @@
         <w:jc w:val="center"/>
       </w:pPr>
       <w:r>
-        <w:t>Raíne Neres Teixeira Jardim</w:t>
-      </w:r>
-    </w:p>
-    <w:p>
-      <w:pPr>
-        <w:spacing w:line="360" w:lineRule="auto"/>
-      </w:pPr>
+        <w:t>RAÍNE NERES TEIXEIRA JARDIM</w:t>
+      </w:r>
+    </w:p>
+    <w:p>
+      <w:pPr>
+        <w:spacing w:line="360" w:lineRule="auto"/>
+        <w:jc w:val="center"/>
+      </w:pPr>
+    </w:p>
+    <w:p>
+      <w:pPr>
+        <w:spacing w:line="360" w:lineRule="auto"/>
+        <w:jc w:val="center"/>
+      </w:pPr>
+    </w:p>
+    <w:p>
+      <w:pPr>
+        <w:spacing w:line="360" w:lineRule="auto"/>
+        <w:jc w:val="center"/>
+      </w:pPr>
+    </w:p>
+    <w:p>
+      <w:pPr>
+        <w:spacing w:line="360" w:lineRule="auto"/>
+        <w:jc w:val="center"/>
+      </w:pPr>
+    </w:p>
+    <w:p>
+      <w:pPr>
+        <w:spacing w:line="360" w:lineRule="auto"/>
+        <w:jc w:val="center"/>
+      </w:pPr>
+    </w:p>
+    <w:p>
+      <w:pPr>
+        <w:spacing w:line="360" w:lineRule="auto"/>
+        <w:jc w:val="center"/>
+      </w:pPr>
+    </w:p>
+    <w:p>
+      <w:pPr>
+        <w:spacing w:line="360" w:lineRule="auto"/>
+        <w:jc w:val="center"/>
+      </w:pPr>
+    </w:p>
+    <w:p>
+      <w:pPr>
+        <w:spacing w:line="360" w:lineRule="auto"/>
+        <w:jc w:val="center"/>
+      </w:pPr>
+    </w:p>
+    <w:p>
+      <w:pPr>
+        <w:spacing w:line="360" w:lineRule="auto"/>
+        <w:jc w:val="center"/>
+      </w:pPr>
+    </w:p>
+    <w:p>
+      <w:pPr>
+        <w:spacing w:line="360" w:lineRule="auto"/>
+        <w:jc w:val="center"/>
+      </w:pPr>
+    </w:p>
+    <w:p>
+      <w:pPr>
+        <w:spacing w:line="360" w:lineRule="auto"/>
+        <w:jc w:val="center"/>
+      </w:pPr>
+    </w:p>
+    <w:p>
+      <w:pPr>
+        <w:spacing w:line="360" w:lineRule="auto"/>
+        <w:jc w:val="center"/>
+      </w:pPr>
+    </w:p>
+    <w:p>
+      <w:pPr>
+        <w:spacing w:line="360" w:lineRule="auto"/>
+        <w:jc w:val="center"/>
+      </w:pPr>
+      <w:r>
+        <w:t>SÃO PAULO</w:t>
+      </w:r>
+      <w:r>
+        <w:br/>
+        <w:t>2024</w:t>
+      </w:r>
       <w:r>
         <w:br w:type="page"/>
       </w:r>
@@ -78,17 +156,33 @@
     <w:p>
       <w:pPr>
         <w:spacing w:line="360" w:lineRule="auto"/>
-      </w:pPr>
-      <w:r>
+        <w:rPr>
+          <w:b/>
+          <w:bCs/>
+        </w:rPr>
+      </w:pPr>
+      <w:r>
+        <w:rPr>
+          <w:b/>
+          <w:bCs/>
+        </w:rPr>
         <w:lastRenderedPageBreak/>
         <w:t xml:space="preserve">O que é </w:t>
       </w:r>
       <w:proofErr w:type="spellStart"/>
       <w:r>
+        <w:rPr>
+          <w:b/>
+          <w:bCs/>
+        </w:rPr>
         <w:t>Overwatch</w:t>
       </w:r>
       <w:proofErr w:type="spellEnd"/>
       <w:r>
+        <w:rPr>
+          <w:b/>
+          <w:bCs/>
+        </w:rPr>
         <w:t xml:space="preserve"> 2</w:t>
       </w:r>
     </w:p>

</xml_diff>